<commit_message>
Added additional notes to SQL
</commit_message>
<xml_diff>
--- a/SQL/SQL Notes.docx
+++ b/SQL/SQL Notes.docx
@@ -1330,26 +1330,156 @@
         </w:numPr>
       </w:pPr>
       <w:r>
+        <w:t>Syntax: SELECT AVG(</w:t>
+      </w:r>
+      <w:r>
+        <w:rPr>
+          <w:i/>
+        </w:rPr>
+        <w:t>column_name)</w:t>
+      </w:r>
+      <w:r>
+        <w:br/>
+        <w:t xml:space="preserve"> </w:t>
+      </w:r>
+      <w:r>
+        <w:tab/>
+        <w:t xml:space="preserve">FROM </w:t>
+      </w:r>
+      <w:r>
+        <w:rPr>
+          <w:i/>
+        </w:rPr>
+        <w:t>table_name</w:t>
+      </w:r>
+      <w:r>
+        <w:br/>
+        <w:t xml:space="preserve"> </w:t>
+      </w:r>
+      <w:r>
+        <w:tab/>
+        <w:t xml:space="preserve">WHERE </w:t>
+      </w:r>
+      <w:r>
+        <w:rPr>
+          <w:i/>
+        </w:rPr>
+        <w:t>condition</w:t>
+      </w:r>
+      <w:r>
+        <w:t>;</w:t>
+      </w:r>
+    </w:p>
+    <w:p>
+      <w:pPr>
+        <w:pStyle w:val="ListParagraph"/>
+        <w:numPr>
+          <w:ilvl w:val="0"/>
+          <w:numId w:val="1"/>
+        </w:numPr>
+      </w:pPr>
+      <w:proofErr w:type="gramStart"/>
+      <w:r>
+        <w:t>SUM(</w:t>
+      </w:r>
+      <w:proofErr w:type="gramEnd"/>
+      <w:r>
+        <w:t>) returns total sum of a numeric column</w:t>
+      </w:r>
+    </w:p>
+    <w:p>
+      <w:pPr>
+        <w:pStyle w:val="ListParagraph"/>
+        <w:numPr>
+          <w:ilvl w:val="1"/>
+          <w:numId w:val="1"/>
+        </w:numPr>
+      </w:pPr>
+      <w:r>
+        <w:lastRenderedPageBreak/>
+        <w:t>Syntax: SELECT SUM(</w:t>
+      </w:r>
+      <w:r>
+        <w:rPr>
+          <w:i/>
+        </w:rPr>
+        <w:t>column_name)</w:t>
+      </w:r>
+      <w:r>
+        <w:br/>
+        <w:t xml:space="preserve"> </w:t>
+      </w:r>
+      <w:r>
+        <w:tab/>
+        <w:t xml:space="preserve">FROM </w:t>
+      </w:r>
+      <w:r>
+        <w:rPr>
+          <w:i/>
+        </w:rPr>
+        <w:t>table_name</w:t>
+      </w:r>
+      <w:r>
+        <w:br/>
+        <w:t xml:space="preserve"> </w:t>
+      </w:r>
+      <w:r>
+        <w:tab/>
+        <w:t xml:space="preserve">WHERE </w:t>
+      </w:r>
+      <w:r>
+        <w:rPr>
+          <w:i/>
+        </w:rPr>
+        <w:t>condition</w:t>
+      </w:r>
+      <w:r>
+        <w:t>;</w:t>
+      </w:r>
+    </w:p>
+    <w:p>
+      <w:pPr>
+        <w:pStyle w:val="ListParagraph"/>
+        <w:numPr>
+          <w:ilvl w:val="0"/>
+          <w:numId w:val="1"/>
+        </w:numPr>
+      </w:pPr>
+      <w:r>
+        <w:t>LIKE operator is used in a WHERE clause to search for a specified pattern in a column</w:t>
+      </w:r>
+    </w:p>
+    <w:p>
+      <w:pPr>
+        <w:pStyle w:val="ListParagraph"/>
+        <w:numPr>
+          <w:ilvl w:val="1"/>
+          <w:numId w:val="1"/>
+        </w:numPr>
+      </w:pPr>
+      <w:r>
         <w:t xml:space="preserve">Syntax: SELECT </w:t>
       </w:r>
       <w:r>
-        <w:t>AVG</w:t>
-      </w:r>
-      <w:r>
-        <w:t>(</w:t>
-      </w:r>
-      <w:r>
-        <w:rPr>
-          <w:i/>
-        </w:rPr>
-        <w:t>column_name)</w:t>
-      </w:r>
-      <w:r>
-        <w:br/>
-        <w:t xml:space="preserve"> </w:t>
-      </w:r>
-      <w:r>
-        <w:tab/>
+        <w:rPr>
+          <w:i/>
+        </w:rPr>
+        <w:t>column1, column2, ….</w:t>
+      </w:r>
+      <w:r>
+        <w:rPr>
+          <w:i/>
+        </w:rPr>
+        <w:br/>
+        <w:t xml:space="preserve"> </w:t>
+      </w:r>
+      <w:r>
+        <w:rPr>
+          <w:i/>
+        </w:rPr>
+        <w:tab/>
+      </w:r>
+      <w:r>
         <w:t xml:space="preserve">FROM </w:t>
       </w:r>
       <w:r>
@@ -1370,7 +1500,448 @@
         <w:rPr>
           <w:i/>
         </w:rPr>
-        <w:t>condition</w:t>
+        <w:t>column</w:t>
+      </w:r>
+      <w:r>
+        <w:rPr>
+          <w:i/>
+        </w:rPr>
+        <w:t>_name</w:t>
+      </w:r>
+      <w:r>
+        <w:rPr>
+          <w:i/>
+        </w:rPr>
+        <w:t xml:space="preserve"> </w:t>
+      </w:r>
+      <w:r>
+        <w:t xml:space="preserve">LIKE </w:t>
+      </w:r>
+      <w:r>
+        <w:rPr>
+          <w:i/>
+        </w:rPr>
+        <w:t>pattern;</w:t>
+      </w:r>
+    </w:p>
+    <w:p>
+      <w:pPr>
+        <w:pStyle w:val="ListParagraph"/>
+        <w:numPr>
+          <w:ilvl w:val="1"/>
+          <w:numId w:val="1"/>
+        </w:numPr>
+      </w:pPr>
+      <w:r>
+        <w:t>Used with two wildcards: ‘%’ and ‘_’ (MS Access uses ‘?’ instead of ‘_’)</w:t>
+      </w:r>
+    </w:p>
+    <w:p>
+      <w:pPr>
+        <w:pStyle w:val="ListParagraph"/>
+        <w:numPr>
+          <w:ilvl w:val="2"/>
+          <w:numId w:val="1"/>
+        </w:numPr>
+      </w:pPr>
+      <w:r>
+        <w:t>% - represents zero, one, or multiple characters</w:t>
+      </w:r>
+    </w:p>
+    <w:p>
+      <w:pPr>
+        <w:pStyle w:val="ListParagraph"/>
+        <w:numPr>
+          <w:ilvl w:val="2"/>
+          <w:numId w:val="1"/>
+        </w:numPr>
+      </w:pPr>
+      <w:r>
+        <w:t>_ - represents a single character</w:t>
+      </w:r>
+    </w:p>
+    <w:p>
+      <w:pPr>
+        <w:pStyle w:val="ListParagraph"/>
+        <w:numPr>
+          <w:ilvl w:val="1"/>
+          <w:numId w:val="1"/>
+        </w:numPr>
+      </w:pPr>
+      <w:r>
+        <w:t xml:space="preserve">Examples: </w:t>
+      </w:r>
+    </w:p>
+    <w:p>
+      <w:pPr>
+        <w:pStyle w:val="ListParagraph"/>
+        <w:numPr>
+          <w:ilvl w:val="2"/>
+          <w:numId w:val="1"/>
+        </w:numPr>
+      </w:pPr>
+      <w:r>
+        <w:t xml:space="preserve">WHERE </w:t>
+      </w:r>
+      <w:r>
+        <w:rPr>
+          <w:i/>
+        </w:rPr>
+        <w:t xml:space="preserve">column_name </w:t>
+      </w:r>
+      <w:r>
+        <w:t>LIKE ‘a%’ – Finds values that start with ‘a’</w:t>
+      </w:r>
+    </w:p>
+    <w:p>
+      <w:pPr>
+        <w:pStyle w:val="ListParagraph"/>
+        <w:numPr>
+          <w:ilvl w:val="2"/>
+          <w:numId w:val="1"/>
+        </w:numPr>
+      </w:pPr>
+      <w:r>
+        <w:t xml:space="preserve">WHERE </w:t>
+      </w:r>
+      <w:r>
+        <w:rPr>
+          <w:i/>
+        </w:rPr>
+        <w:t xml:space="preserve">column_name </w:t>
+      </w:r>
+      <w:r>
+        <w:t>LIKE ‘%a’ – Finds values that end with ‘a’</w:t>
+      </w:r>
+    </w:p>
+    <w:p>
+      <w:pPr>
+        <w:pStyle w:val="ListParagraph"/>
+        <w:numPr>
+          <w:ilvl w:val="2"/>
+          <w:numId w:val="1"/>
+        </w:numPr>
+      </w:pPr>
+      <w:r>
+        <w:t xml:space="preserve">WHERE </w:t>
+      </w:r>
+      <w:r>
+        <w:rPr>
+          <w:i/>
+        </w:rPr>
+        <w:t xml:space="preserve">column_name </w:t>
+      </w:r>
+      <w:r>
+        <w:t>LIKE ‘%or%’ – Finds values that have ‘or’ in any position</w:t>
+      </w:r>
+    </w:p>
+    <w:p>
+      <w:pPr>
+        <w:pStyle w:val="ListParagraph"/>
+        <w:numPr>
+          <w:ilvl w:val="2"/>
+          <w:numId w:val="1"/>
+        </w:numPr>
+      </w:pPr>
+      <w:r>
+        <w:t xml:space="preserve">WHERE </w:t>
+      </w:r>
+      <w:r>
+        <w:rPr>
+          <w:i/>
+        </w:rPr>
+        <w:t xml:space="preserve">column_name </w:t>
+      </w:r>
+      <w:r>
+        <w:t>LIKE ‘_r%’ – Finds values that have ‘r’ in second position</w:t>
+      </w:r>
+    </w:p>
+    <w:p>
+      <w:pPr>
+        <w:pStyle w:val="ListParagraph"/>
+        <w:numPr>
+          <w:ilvl w:val="2"/>
+          <w:numId w:val="1"/>
+        </w:numPr>
+      </w:pPr>
+      <w:r>
+        <w:t xml:space="preserve">WHERE </w:t>
+      </w:r>
+      <w:r>
+        <w:rPr>
+          <w:i/>
+        </w:rPr>
+        <w:t xml:space="preserve">column_name </w:t>
+      </w:r>
+      <w:r>
+        <w:t>LIKE ‘a_%_%’ – Finds values that start with ‘a’ and are at least 3 characters in length</w:t>
+      </w:r>
+    </w:p>
+    <w:p>
+      <w:pPr>
+        <w:pStyle w:val="ListParagraph"/>
+        <w:numPr>
+          <w:ilvl w:val="2"/>
+          <w:numId w:val="1"/>
+        </w:numPr>
+      </w:pPr>
+      <w:r>
+        <w:t xml:space="preserve">WHERE </w:t>
+      </w:r>
+      <w:r>
+        <w:rPr>
+          <w:i/>
+        </w:rPr>
+        <w:t xml:space="preserve">column_name </w:t>
+      </w:r>
+      <w:r>
+        <w:t>LIKE ‘a%o’ – Finds values that start with ‘a’ and ends with ‘o’</w:t>
+      </w:r>
+    </w:p>
+    <w:p>
+      <w:pPr>
+        <w:pStyle w:val="ListParagraph"/>
+        <w:numPr>
+          <w:ilvl w:val="0"/>
+          <w:numId w:val="2"/>
+        </w:numPr>
+      </w:pPr>
+      <w:r>
+        <w:t xml:space="preserve">Wildcards are characters that are used to substitute any other character in a string </w:t>
+      </w:r>
+    </w:p>
+    <w:p>
+      <w:pPr>
+        <w:pStyle w:val="ListParagraph"/>
+        <w:numPr>
+          <w:ilvl w:val="1"/>
+          <w:numId w:val="2"/>
+        </w:numPr>
+      </w:pPr>
+      <w:r>
+        <w:t xml:space="preserve">Used with LIKE operator </w:t>
+      </w:r>
+    </w:p>
+    <w:p>
+      <w:pPr>
+        <w:pStyle w:val="ListParagraph"/>
+        <w:numPr>
+          <w:ilvl w:val="1"/>
+          <w:numId w:val="2"/>
+        </w:numPr>
+      </w:pPr>
+      <w:r>
+        <w:t xml:space="preserve">Includes ‘%’ and ‘_’ </w:t>
+      </w:r>
+    </w:p>
+    <w:p>
+      <w:pPr>
+        <w:pStyle w:val="ListParagraph"/>
+        <w:numPr>
+          <w:ilvl w:val="1"/>
+          <w:numId w:val="2"/>
+        </w:numPr>
+      </w:pPr>
+      <w:r>
+        <w:t>Also includes [</w:t>
+      </w:r>
+      <w:proofErr w:type="spellStart"/>
+      <w:r>
+        <w:rPr>
+          <w:i/>
+        </w:rPr>
+        <w:t>charlist</w:t>
+      </w:r>
+      <w:proofErr w:type="spellEnd"/>
+      <w:r>
+        <w:t xml:space="preserve">] or </w:t>
+      </w:r>
+      <w:proofErr w:type="gramStart"/>
+      <w:r>
+        <w:t>[</w:t>
+      </w:r>
+      <w:r>
+        <w:rPr>
+          <w:i/>
+        </w:rPr>
+        <w:t>!</w:t>
+      </w:r>
+      <w:proofErr w:type="spellStart"/>
+      <w:r>
+        <w:rPr>
+          <w:i/>
+        </w:rPr>
+        <w:t>charlist</w:t>
+      </w:r>
+      <w:proofErr w:type="spellEnd"/>
+      <w:proofErr w:type="gramEnd"/>
+      <w:r>
+        <w:t>]</w:t>
+      </w:r>
+      <w:r>
+        <w:rPr>
+          <w:i/>
+        </w:rPr>
+        <w:t xml:space="preserve"> </w:t>
+      </w:r>
+    </w:p>
+    <w:p>
+      <w:pPr>
+        <w:pStyle w:val="ListParagraph"/>
+        <w:numPr>
+          <w:ilvl w:val="2"/>
+          <w:numId w:val="2"/>
+        </w:numPr>
+      </w:pPr>
+      <w:r>
+        <w:t>[</w:t>
+      </w:r>
+      <w:proofErr w:type="spellStart"/>
+      <w:r>
+        <w:rPr>
+          <w:i/>
+        </w:rPr>
+        <w:t>charlist</w:t>
+      </w:r>
+      <w:proofErr w:type="spellEnd"/>
+      <w:r>
+        <w:t>] defines sets and ranges of characters to match</w:t>
+      </w:r>
+    </w:p>
+    <w:p>
+      <w:pPr>
+        <w:pStyle w:val="ListParagraph"/>
+        <w:numPr>
+          <w:ilvl w:val="2"/>
+          <w:numId w:val="2"/>
+        </w:numPr>
+      </w:pPr>
+      <w:proofErr w:type="gramStart"/>
+      <w:r>
+        <w:t>[!</w:t>
+      </w:r>
+      <w:proofErr w:type="spellStart"/>
+      <w:r>
+        <w:rPr>
+          <w:i/>
+        </w:rPr>
+        <w:t>charlist</w:t>
+      </w:r>
+      <w:proofErr w:type="spellEnd"/>
+      <w:proofErr w:type="gramEnd"/>
+      <w:r>
+        <w:t>] defines sets and ranges of characters NOT to match</w:t>
+      </w:r>
+    </w:p>
+    <w:p>
+      <w:pPr>
+        <w:pStyle w:val="ListParagraph"/>
+        <w:numPr>
+          <w:ilvl w:val="2"/>
+          <w:numId w:val="2"/>
+        </w:numPr>
+      </w:pPr>
+      <w:r>
+        <w:t xml:space="preserve">Ex: SELECT * FROM Customers </w:t>
+      </w:r>
+      <w:r>
+        <w:br/>
+        <w:t xml:space="preserve">      WHERE City LIKE ‘</w:t>
+      </w:r>
+      <w:proofErr w:type="gramStart"/>
+      <w:r>
+        <w:t>[!</w:t>
+      </w:r>
+      <w:proofErr w:type="spellStart"/>
+      <w:r>
+        <w:t>bsp</w:t>
+      </w:r>
+      <w:proofErr w:type="spellEnd"/>
+      <w:proofErr w:type="gramEnd"/>
+      <w:r>
+        <w:t>]%’;</w:t>
+      </w:r>
+    </w:p>
+    <w:p>
+      <w:pPr>
+        <w:pStyle w:val="ListParagraph"/>
+        <w:numPr>
+          <w:ilvl w:val="3"/>
+          <w:numId w:val="2"/>
+        </w:numPr>
+      </w:pPr>
+      <w:r>
+        <w:t>Selects all customers with a city NOT starting with ‘b’, ‘s’, or ‘p’</w:t>
+      </w:r>
+    </w:p>
+    <w:p>
+      <w:pPr>
+        <w:pStyle w:val="ListParagraph"/>
+        <w:numPr>
+          <w:ilvl w:val="0"/>
+          <w:numId w:val="2"/>
+        </w:numPr>
+      </w:pPr>
+      <w:r>
+        <w:t>IN operator allows you to specify multiple values in a WHERE clause – shorthand for multiple OR conditions</w:t>
+      </w:r>
+    </w:p>
+    <w:p>
+      <w:pPr>
+        <w:pStyle w:val="ListParagraph"/>
+        <w:numPr>
+          <w:ilvl w:val="1"/>
+          <w:numId w:val="2"/>
+        </w:numPr>
+      </w:pPr>
+      <w:r>
+        <w:t xml:space="preserve">Syntax: SELECT </w:t>
+      </w:r>
+      <w:r>
+        <w:rPr>
+          <w:i/>
+        </w:rPr>
+        <w:t>column_name(s)</w:t>
+      </w:r>
+      <w:r>
+        <w:t xml:space="preserve"> </w:t>
+      </w:r>
+      <w:r>
+        <w:br/>
+        <w:t xml:space="preserve"> </w:t>
+      </w:r>
+      <w:r>
+        <w:tab/>
+        <w:t xml:space="preserve">FROM </w:t>
+      </w:r>
+      <w:r>
+        <w:rPr>
+          <w:i/>
+        </w:rPr>
+        <w:t>table_name</w:t>
+      </w:r>
+      <w:r>
+        <w:br/>
+        <w:t xml:space="preserve"> </w:t>
+      </w:r>
+      <w:r>
+        <w:tab/>
+        <w:t xml:space="preserve">WHERE </w:t>
+      </w:r>
+      <w:r>
+        <w:rPr>
+          <w:i/>
+        </w:rPr>
+        <w:t>column_name</w:t>
+      </w:r>
+      <w:r>
+        <w:t xml:space="preserve"> IN </w:t>
+      </w:r>
+      <w:r>
+        <w:rPr>
+          <w:i/>
+        </w:rPr>
+        <w:t>(value1, value2, ….)</w:t>
       </w:r>
       <w:r>
         <w:t>;</w:t>
@@ -1381,24 +1952,179 @@
         <w:pStyle w:val="ListParagraph"/>
         <w:numPr>
           <w:ilvl w:val="0"/>
-          <w:numId w:val="1"/>
-        </w:numPr>
-      </w:pPr>
-      <w:proofErr w:type="gramStart"/>
-      <w:r>
-        <w:t>SUM(</w:t>
-      </w:r>
-      <w:proofErr w:type="gramEnd"/>
-      <w:r>
-        <w:t>) returns total sum of a numeric column</w:t>
-      </w:r>
-    </w:p>
-    <w:p>
-      <w:pPr>
-        <w:pStyle w:val="ListParagraph"/>
-        <w:numPr>
-          <w:ilvl w:val="1"/>
-          <w:numId w:val="1"/>
+          <w:numId w:val="2"/>
+        </w:numPr>
+      </w:pPr>
+      <w:r>
+        <w:t>BETWEEN operator selects values within a given range – inclusive, and can be used on numbers, text, or dates</w:t>
+      </w:r>
+    </w:p>
+    <w:p>
+      <w:pPr>
+        <w:pStyle w:val="ListParagraph"/>
+        <w:numPr>
+          <w:ilvl w:val="1"/>
+          <w:numId w:val="2"/>
+        </w:numPr>
+      </w:pPr>
+      <w:r>
+        <w:t xml:space="preserve">Syntax: SELECT </w:t>
+      </w:r>
+      <w:r>
+        <w:rPr>
+          <w:i/>
+        </w:rPr>
+        <w:t>column_names</w:t>
+      </w:r>
+      <w:r>
+        <w:t xml:space="preserve"> </w:t>
+      </w:r>
+      <w:r>
+        <w:br/>
+        <w:t xml:space="preserve"> </w:t>
+      </w:r>
+      <w:r>
+        <w:tab/>
+        <w:t xml:space="preserve">FROM </w:t>
+      </w:r>
+      <w:r>
+        <w:rPr>
+          <w:i/>
+        </w:rPr>
+        <w:t>table_name</w:t>
+      </w:r>
+      <w:r>
+        <w:br/>
+        <w:t xml:space="preserve"> </w:t>
+      </w:r>
+      <w:r>
+        <w:tab/>
+        <w:t xml:space="preserve">WHERE </w:t>
+      </w:r>
+      <w:r>
+        <w:rPr>
+          <w:i/>
+        </w:rPr>
+        <w:t>column_name</w:t>
+      </w:r>
+      <w:r>
+        <w:t xml:space="preserve"> BETWEEN </w:t>
+      </w:r>
+      <w:r>
+        <w:rPr>
+          <w:i/>
+        </w:rPr>
+        <w:t>value1</w:t>
+      </w:r>
+      <w:r>
+        <w:t xml:space="preserve"> AND </w:t>
+      </w:r>
+      <w:r>
+        <w:rPr>
+          <w:i/>
+        </w:rPr>
+        <w:t>value2</w:t>
+      </w:r>
+      <w:r>
+        <w:t>;</w:t>
+      </w:r>
+    </w:p>
+    <w:p>
+      <w:pPr>
+        <w:pStyle w:val="ListParagraph"/>
+        <w:numPr>
+          <w:ilvl w:val="0"/>
+          <w:numId w:val="2"/>
+        </w:numPr>
+      </w:pPr>
+      <w:r>
+        <w:t>Aliases are used to give a table, or columns in a table, a temporary name – used often to improve readability and is limited to the scope of the query</w:t>
+      </w:r>
+    </w:p>
+    <w:p>
+      <w:pPr>
+        <w:pStyle w:val="ListParagraph"/>
+        <w:numPr>
+          <w:ilvl w:val="1"/>
+          <w:numId w:val="2"/>
+        </w:numPr>
+      </w:pPr>
+      <w:r>
+        <w:t xml:space="preserve">Syntax: SELECT </w:t>
+      </w:r>
+      <w:r>
+        <w:rPr>
+          <w:i/>
+        </w:rPr>
+        <w:t>column1_name</w:t>
+      </w:r>
+      <w:r>
+        <w:t xml:space="preserve"> AS </w:t>
+      </w:r>
+      <w:proofErr w:type="spellStart"/>
+      <w:r>
+        <w:rPr>
+          <w:i/>
+        </w:rPr>
+        <w:t>alias_name</w:t>
+      </w:r>
+      <w:proofErr w:type="spellEnd"/>
+      <w:r>
+        <w:rPr>
+          <w:i/>
+        </w:rPr>
+        <w:t>, colum2_name</w:t>
+      </w:r>
+      <w:r>
+        <w:t xml:space="preserve"> AS </w:t>
+      </w:r>
+      <w:proofErr w:type="spellStart"/>
+      <w:r>
+        <w:rPr>
+          <w:i/>
+        </w:rPr>
+        <w:t>alias_name</w:t>
+      </w:r>
+      <w:proofErr w:type="spellEnd"/>
+      <w:r>
+        <w:t xml:space="preserve"> </w:t>
+      </w:r>
+      <w:r>
+        <w:br/>
+        <w:t xml:space="preserve"> </w:t>
+      </w:r>
+      <w:r>
+        <w:tab/>
+        <w:t xml:space="preserve">FROM </w:t>
+      </w:r>
+      <w:r>
+        <w:rPr>
+          <w:i/>
+        </w:rPr>
+        <w:t>table_name</w:t>
+      </w:r>
+      <w:r>
+        <w:t>;</w:t>
+      </w:r>
+    </w:p>
+    <w:p>
+      <w:pPr>
+        <w:pStyle w:val="ListParagraph"/>
+        <w:numPr>
+          <w:ilvl w:val="0"/>
+          <w:numId w:val="2"/>
+        </w:numPr>
+      </w:pPr>
+      <w:r>
+        <w:t>JOIN clause is used to combine rows from two or more tables, based on a related column between them</w:t>
+      </w:r>
+    </w:p>
+    <w:p>
+      <w:pPr>
+        <w:pStyle w:val="ListParagraph"/>
+        <w:numPr>
+          <w:ilvl w:val="1"/>
+          <w:numId w:val="2"/>
         </w:numPr>
       </w:pPr>
       <w:r>
@@ -1406,16 +2132,28 @@
         <w:t xml:space="preserve">Syntax: SELECT </w:t>
       </w:r>
       <w:r>
-        <w:t>SUM</w:t>
-      </w:r>
-      <w:r>
-        <w:t>(</w:t>
-      </w:r>
-      <w:r>
-        <w:rPr>
-          <w:i/>
-        </w:rPr>
-        <w:t>column_name)</w:t>
+        <w:rPr>
+          <w:i/>
+        </w:rPr>
+        <w:t>column1_name</w:t>
+      </w:r>
+      <w:r>
+        <w:t xml:space="preserve">, </w:t>
+      </w:r>
+      <w:r>
+        <w:rPr>
+          <w:i/>
+        </w:rPr>
+        <w:t>column2_name</w:t>
+      </w:r>
+      <w:r>
+        <w:t xml:space="preserve">, </w:t>
+      </w:r>
+      <w:r>
+        <w:rPr>
+          <w:i/>
+        </w:rPr>
+        <w:t>column3_name</w:t>
       </w:r>
       <w:r>
         <w:br/>
@@ -1429,7 +2167,149 @@
         <w:rPr>
           <w:i/>
         </w:rPr>
-        <w:t>table_name</w:t>
+        <w:t>table1</w:t>
+      </w:r>
+      <w:r>
+        <w:rPr>
+          <w:i/>
+        </w:rPr>
+        <w:br/>
+      </w:r>
+      <w:r>
+        <w:t xml:space="preserve"> </w:t>
+      </w:r>
+      <w:r>
+        <w:tab/>
+        <w:t xml:space="preserve">INNER JOIN </w:t>
+      </w:r>
+      <w:r>
+        <w:rPr>
+          <w:i/>
+        </w:rPr>
+        <w:t>table 2</w:t>
+      </w:r>
+      <w:r>
+        <w:t xml:space="preserve"> ON </w:t>
+      </w:r>
+      <w:r>
+        <w:rPr>
+          <w:i/>
+        </w:rPr>
+        <w:t xml:space="preserve">table1.column1 </w:t>
+      </w:r>
+      <w:r>
+        <w:t>=</w:t>
+      </w:r>
+      <w:r>
+        <w:rPr>
+          <w:i/>
+        </w:rPr>
+        <w:t xml:space="preserve"> table2.column1</w:t>
+      </w:r>
+    </w:p>
+    <w:p>
+      <w:pPr>
+        <w:pStyle w:val="ListParagraph"/>
+        <w:numPr>
+          <w:ilvl w:val="1"/>
+          <w:numId w:val="2"/>
+        </w:numPr>
+      </w:pPr>
+      <w:r>
+        <w:t>INNER JOIN selects records that matching values in both tables</w:t>
+      </w:r>
+    </w:p>
+    <w:p>
+      <w:pPr>
+        <w:pStyle w:val="ListParagraph"/>
+        <w:numPr>
+          <w:ilvl w:val="1"/>
+          <w:numId w:val="2"/>
+        </w:numPr>
+      </w:pPr>
+      <w:r>
+        <w:t>LEFT JOIN returns all records from the left table, and the matched records from the right table - if there is no match, the result is NULL from the right side</w:t>
+      </w:r>
+    </w:p>
+    <w:p>
+      <w:pPr>
+        <w:pStyle w:val="ListParagraph"/>
+        <w:numPr>
+          <w:ilvl w:val="1"/>
+          <w:numId w:val="2"/>
+        </w:numPr>
+      </w:pPr>
+      <w:r>
+        <w:t>RIGHT JOIN returns all records from the right table, and the matched records from the left table – if there is no match, the result is NULL from the left side.</w:t>
+      </w:r>
+    </w:p>
+    <w:p>
+      <w:pPr>
+        <w:pStyle w:val="ListParagraph"/>
+        <w:numPr>
+          <w:ilvl w:val="1"/>
+          <w:numId w:val="2"/>
+        </w:numPr>
+      </w:pPr>
+      <w:r>
+        <w:t xml:space="preserve">FULL OUTER JOIN returns all records when there is a match in either left or right table records </w:t>
+      </w:r>
+    </w:p>
+    <w:p>
+      <w:pPr>
+        <w:pStyle w:val="ListParagraph"/>
+        <w:numPr>
+          <w:ilvl w:val="1"/>
+          <w:numId w:val="2"/>
+        </w:numPr>
+      </w:pPr>
+      <w:r>
+        <w:t xml:space="preserve">self JOIN is a regular join, but the table </w:t>
+      </w:r>
+      <w:proofErr w:type="gramStart"/>
+      <w:r>
+        <w:t>is joined</w:t>
+      </w:r>
+      <w:proofErr w:type="gramEnd"/>
+      <w:r>
+        <w:t xml:space="preserve"> with itself</w:t>
+      </w:r>
+    </w:p>
+    <w:p>
+      <w:pPr>
+        <w:pStyle w:val="ListParagraph"/>
+        <w:numPr>
+          <w:ilvl w:val="2"/>
+          <w:numId w:val="2"/>
+        </w:numPr>
+      </w:pPr>
+      <w:r>
+        <w:t xml:space="preserve">Syntax: SELECT </w:t>
+      </w:r>
+      <w:r>
+        <w:rPr>
+          <w:i/>
+        </w:rPr>
+        <w:t>column_name(s)</w:t>
+      </w:r>
+      <w:r>
+        <w:rPr>
+          <w:i/>
+        </w:rPr>
+        <w:br/>
+      </w:r>
+      <w:r>
+        <w:t xml:space="preserve"> </w:t>
+      </w:r>
+      <w:r>
+        <w:tab/>
+        <w:t xml:space="preserve">FROM </w:t>
+      </w:r>
+      <w:r>
+        <w:rPr>
+          <w:i/>
+        </w:rPr>
+        <w:t>table1 T1, table1 T2</w:t>
       </w:r>
       <w:r>
         <w:br/>
@@ -1443,364 +2323,7 @@
         <w:rPr>
           <w:i/>
         </w:rPr>
-        <w:t>condition</w:t>
-      </w:r>
-      <w:r>
-        <w:t>;</w:t>
-      </w:r>
-    </w:p>
-    <w:p>
-      <w:pPr>
-        <w:pStyle w:val="ListParagraph"/>
-        <w:numPr>
-          <w:ilvl w:val="0"/>
-          <w:numId w:val="1"/>
-        </w:numPr>
-      </w:pPr>
-      <w:r>
-        <w:t>LIKE operator is used in a WHERE clause to search for a specified pattern in a column</w:t>
-      </w:r>
-    </w:p>
-    <w:p>
-      <w:pPr>
-        <w:pStyle w:val="ListParagraph"/>
-        <w:numPr>
-          <w:ilvl w:val="1"/>
-          <w:numId w:val="1"/>
-        </w:numPr>
-      </w:pPr>
-      <w:r>
-        <w:t xml:space="preserve">Syntax: SELECT </w:t>
-      </w:r>
-      <w:r>
-        <w:rPr>
-          <w:i/>
-        </w:rPr>
-        <w:t>column1, column2, ….</w:t>
-      </w:r>
-      <w:r>
-        <w:rPr>
-          <w:i/>
-        </w:rPr>
-        <w:br/>
-        <w:t xml:space="preserve"> </w:t>
-      </w:r>
-      <w:r>
-        <w:rPr>
-          <w:i/>
-        </w:rPr>
-        <w:tab/>
-      </w:r>
-      <w:r>
-        <w:t xml:space="preserve">FROM </w:t>
-      </w:r>
-      <w:r>
-        <w:rPr>
-          <w:i/>
-        </w:rPr>
-        <w:t>table_name</w:t>
-      </w:r>
-      <w:r>
-        <w:br/>
-        <w:t xml:space="preserve"> </w:t>
-      </w:r>
-      <w:r>
-        <w:tab/>
-        <w:t xml:space="preserve">WHERE </w:t>
-      </w:r>
-      <w:r>
-        <w:rPr>
-          <w:i/>
-        </w:rPr>
-        <w:t>column</w:t>
-      </w:r>
-      <w:r>
-        <w:rPr>
-          <w:i/>
-        </w:rPr>
-        <w:t>_name</w:t>
-      </w:r>
-      <w:r>
-        <w:rPr>
-          <w:i/>
-        </w:rPr>
-        <w:t xml:space="preserve"> </w:t>
-      </w:r>
-      <w:r>
-        <w:t xml:space="preserve">LIKE </w:t>
-      </w:r>
-      <w:r>
-        <w:rPr>
-          <w:i/>
-        </w:rPr>
-        <w:t>pattern;</w:t>
-      </w:r>
-    </w:p>
-    <w:p>
-      <w:pPr>
-        <w:pStyle w:val="ListParagraph"/>
-        <w:numPr>
-          <w:ilvl w:val="1"/>
-          <w:numId w:val="1"/>
-        </w:numPr>
-      </w:pPr>
-      <w:r>
-        <w:t>Used with two wildcards: ‘%’ and ‘_’ (MS Access uses ‘?’ instead of ‘_’)</w:t>
-      </w:r>
-    </w:p>
-    <w:p>
-      <w:pPr>
-        <w:pStyle w:val="ListParagraph"/>
-        <w:numPr>
-          <w:ilvl w:val="2"/>
-          <w:numId w:val="1"/>
-        </w:numPr>
-      </w:pPr>
-      <w:r>
-        <w:t>% - represents zero, one, or multiple characters</w:t>
-      </w:r>
-    </w:p>
-    <w:p>
-      <w:pPr>
-        <w:pStyle w:val="ListParagraph"/>
-        <w:numPr>
-          <w:ilvl w:val="2"/>
-          <w:numId w:val="1"/>
-        </w:numPr>
-      </w:pPr>
-      <w:r>
-        <w:t>_ - represents a single character</w:t>
-      </w:r>
-    </w:p>
-    <w:p>
-      <w:pPr>
-        <w:pStyle w:val="ListParagraph"/>
-        <w:numPr>
-          <w:ilvl w:val="1"/>
-          <w:numId w:val="1"/>
-        </w:numPr>
-      </w:pPr>
-      <w:r>
-        <w:t xml:space="preserve">Examples: </w:t>
-      </w:r>
-    </w:p>
-    <w:p>
-      <w:pPr>
-        <w:pStyle w:val="ListParagraph"/>
-        <w:numPr>
-          <w:ilvl w:val="2"/>
-          <w:numId w:val="1"/>
-        </w:numPr>
-      </w:pPr>
-      <w:r>
-        <w:t xml:space="preserve">WHERE </w:t>
-      </w:r>
-      <w:r>
-        <w:rPr>
-          <w:i/>
-        </w:rPr>
-        <w:t xml:space="preserve">column_name </w:t>
-      </w:r>
-      <w:r>
-        <w:t>LIKE ‘a%’</w:t>
-      </w:r>
-      <w:r>
-        <w:t xml:space="preserve"> – Finds values that start with ‘a’</w:t>
-      </w:r>
-    </w:p>
-    <w:p>
-      <w:pPr>
-        <w:pStyle w:val="ListParagraph"/>
-        <w:numPr>
-          <w:ilvl w:val="2"/>
-          <w:numId w:val="1"/>
-        </w:numPr>
-      </w:pPr>
-      <w:r>
-        <w:t xml:space="preserve">WHERE </w:t>
-      </w:r>
-      <w:r>
-        <w:rPr>
-          <w:i/>
-        </w:rPr>
-        <w:t xml:space="preserve">column_name </w:t>
-      </w:r>
-      <w:r>
-        <w:t>LIKE ‘%</w:t>
-      </w:r>
-      <w:r>
-        <w:t>a</w:t>
-      </w:r>
-      <w:r>
-        <w:t>’</w:t>
-      </w:r>
-      <w:r>
-        <w:t xml:space="preserve"> </w:t>
-      </w:r>
-      <w:r>
-        <w:t xml:space="preserve">– Finds values that </w:t>
-      </w:r>
-      <w:r>
-        <w:t xml:space="preserve">end </w:t>
-      </w:r>
-      <w:r>
-        <w:t>with ‘a’</w:t>
-      </w:r>
-    </w:p>
-    <w:p>
-      <w:pPr>
-        <w:pStyle w:val="ListParagraph"/>
-        <w:numPr>
-          <w:ilvl w:val="2"/>
-          <w:numId w:val="1"/>
-        </w:numPr>
-      </w:pPr>
-      <w:r>
-        <w:t xml:space="preserve">WHERE </w:t>
-      </w:r>
-      <w:r>
-        <w:rPr>
-          <w:i/>
-        </w:rPr>
-        <w:t xml:space="preserve">column_name </w:t>
-      </w:r>
-      <w:r>
-        <w:t>LIKE ‘</w:t>
-      </w:r>
-      <w:r>
-        <w:t>%or</w:t>
-      </w:r>
-      <w:r>
-        <w:t>%’</w:t>
-      </w:r>
-      <w:r>
-        <w:t xml:space="preserve"> </w:t>
-      </w:r>
-      <w:r>
-        <w:t xml:space="preserve">– Finds values that </w:t>
-      </w:r>
-      <w:r>
-        <w:t xml:space="preserve">have </w:t>
-      </w:r>
-      <w:r>
-        <w:t>‘</w:t>
-      </w:r>
-      <w:r>
-        <w:t>or</w:t>
-      </w:r>
-      <w:r>
-        <w:t>’</w:t>
-      </w:r>
-      <w:r>
-        <w:t xml:space="preserve"> in any position</w:t>
-      </w:r>
-    </w:p>
-    <w:p>
-      <w:pPr>
-        <w:pStyle w:val="ListParagraph"/>
-        <w:numPr>
-          <w:ilvl w:val="2"/>
-          <w:numId w:val="1"/>
-        </w:numPr>
-      </w:pPr>
-      <w:r>
-        <w:t xml:space="preserve">WHERE </w:t>
-      </w:r>
-      <w:r>
-        <w:rPr>
-          <w:i/>
-        </w:rPr>
-        <w:t xml:space="preserve">column_name </w:t>
-      </w:r>
-      <w:r>
-        <w:t>LIKE ‘</w:t>
-      </w:r>
-      <w:r>
-        <w:t>_r</w:t>
-      </w:r>
-      <w:r>
-        <w:t>%’</w:t>
-      </w:r>
-      <w:r>
-        <w:t xml:space="preserve"> </w:t>
-      </w:r>
-      <w:r>
-        <w:t xml:space="preserve">– Finds values that </w:t>
-      </w:r>
-      <w:r>
-        <w:t>have ‘r’ in second position</w:t>
-      </w:r>
-    </w:p>
-    <w:p>
-      <w:pPr>
-        <w:pStyle w:val="ListParagraph"/>
-        <w:numPr>
-          <w:ilvl w:val="2"/>
-          <w:numId w:val="1"/>
-        </w:numPr>
-      </w:pPr>
-      <w:r>
-        <w:t xml:space="preserve">WHERE </w:t>
-      </w:r>
-      <w:r>
-        <w:rPr>
-          <w:i/>
-        </w:rPr>
-        <w:t xml:space="preserve">column_name </w:t>
-      </w:r>
-      <w:r>
-        <w:t>LIKE ‘</w:t>
-      </w:r>
-      <w:r>
-        <w:t>a_%_</w:t>
-      </w:r>
-      <w:r>
-        <w:t>%’</w:t>
-      </w:r>
-      <w:r>
-        <w:t xml:space="preserve"> </w:t>
-      </w:r>
-      <w:r>
-        <w:t>– Finds values that start with ‘a’</w:t>
-      </w:r>
-      <w:r>
-        <w:t xml:space="preserve"> and are at least 3 characters in length</w:t>
-      </w:r>
-    </w:p>
-    <w:p>
-      <w:pPr>
-        <w:pStyle w:val="ListParagraph"/>
-        <w:numPr>
-          <w:ilvl w:val="2"/>
-          <w:numId w:val="1"/>
-        </w:numPr>
-      </w:pPr>
-      <w:r>
-        <w:t xml:space="preserve">WHERE </w:t>
-      </w:r>
-      <w:r>
-        <w:rPr>
-          <w:i/>
-        </w:rPr>
-        <w:t xml:space="preserve">column_name </w:t>
-      </w:r>
-      <w:r>
-        <w:t>LIKE ‘a%</w:t>
-      </w:r>
-      <w:r>
-        <w:t>o</w:t>
-      </w:r>
-      <w:r>
-        <w:t>’</w:t>
-      </w:r>
-      <w:r>
-        <w:t xml:space="preserve"> </w:t>
-      </w:r>
-      <w:r>
-        <w:t>– Finds values that start with ‘a’</w:t>
-      </w:r>
-      <w:r>
-        <w:t xml:space="preserve"> and ends with ‘o’</w:t>
+        <w:t>condition;</w:t>
       </w:r>
     </w:p>
     <w:p>
@@ -1812,7 +2335,15 @@
         </w:numPr>
       </w:pPr>
       <w:r>
-        <w:t xml:space="preserve">Wildcards are characters that are used to substitute any other character in a string </w:t>
+        <w:t xml:space="preserve">UNION operator </w:t>
+      </w:r>
+      <w:proofErr w:type="gramStart"/>
+      <w:r>
+        <w:t>is used</w:t>
+      </w:r>
+      <w:proofErr w:type="gramEnd"/>
+      <w:r>
+        <w:t xml:space="preserve"> to combine the result-set of two or more SELECT statements</w:t>
       </w:r>
     </w:p>
     <w:p>
@@ -1824,7 +2355,7 @@
         </w:numPr>
       </w:pPr>
       <w:r>
-        <w:t xml:space="preserve">Used with LIKE operator </w:t>
+        <w:t xml:space="preserve">Each SELECT statement within UNION must have the same number of columns </w:t>
       </w:r>
     </w:p>
     <w:p>
@@ -1836,7 +2367,7 @@
         </w:numPr>
       </w:pPr>
       <w:r>
-        <w:t xml:space="preserve">Includes ‘%’ and ‘_’ </w:t>
+        <w:t>The columns must also have similar data types</w:t>
       </w:r>
     </w:p>
     <w:p>
@@ -1848,144 +2379,77 @@
         </w:numPr>
       </w:pPr>
       <w:r>
-        <w:t>Also includes [</w:t>
-      </w:r>
-      <w:proofErr w:type="spellStart"/>
-      <w:r>
-        <w:rPr>
-          <w:i/>
-        </w:rPr>
-        <w:t>charlist</w:t>
-      </w:r>
-      <w:proofErr w:type="spellEnd"/>
-      <w:r>
-        <w:t xml:space="preserve">] or </w:t>
-      </w:r>
-      <w:proofErr w:type="gramStart"/>
-      <w:r>
-        <w:t>[</w:t>
-      </w:r>
-      <w:r>
-        <w:rPr>
-          <w:i/>
-        </w:rPr>
-        <w:t>!</w:t>
-      </w:r>
-      <w:proofErr w:type="spellStart"/>
-      <w:r>
-        <w:rPr>
-          <w:i/>
-        </w:rPr>
-        <w:t>charlist</w:t>
-      </w:r>
-      <w:proofErr w:type="spellEnd"/>
-      <w:proofErr w:type="gramEnd"/>
-      <w:r>
-        <w:t>]</w:t>
-      </w:r>
-      <w:r>
-        <w:rPr>
-          <w:i/>
-        </w:rPr>
-        <w:t xml:space="preserve"> </w:t>
-      </w:r>
-    </w:p>
-    <w:p>
-      <w:pPr>
-        <w:pStyle w:val="ListParagraph"/>
-        <w:numPr>
-          <w:ilvl w:val="2"/>
+        <w:t>The columns in each SELECT statement must also be in the same order</w:t>
+      </w:r>
+    </w:p>
+    <w:p>
+      <w:pPr>
+        <w:pStyle w:val="ListParagraph"/>
+        <w:numPr>
+          <w:ilvl w:val="1"/>
           <w:numId w:val="2"/>
         </w:numPr>
       </w:pPr>
       <w:r>
-        <w:t>[</w:t>
-      </w:r>
-      <w:proofErr w:type="spellStart"/>
-      <w:r>
-        <w:rPr>
-          <w:i/>
-        </w:rPr>
-        <w:t>charlist</w:t>
-      </w:r>
-      <w:proofErr w:type="spellEnd"/>
-      <w:r>
-        <w:t>]</w:t>
-      </w:r>
-      <w:r>
-        <w:t xml:space="preserve"> defines sets and ranges of characters to match</w:t>
-      </w:r>
-    </w:p>
-    <w:p>
-      <w:pPr>
-        <w:pStyle w:val="ListParagraph"/>
-        <w:numPr>
-          <w:ilvl w:val="2"/>
+        <w:t>Selects only distinct values by default, to allow duplicate values, use UNION ALL</w:t>
+      </w:r>
+    </w:p>
+    <w:p>
+      <w:pPr>
+        <w:pStyle w:val="ListParagraph"/>
+        <w:numPr>
+          <w:ilvl w:val="1"/>
           <w:numId w:val="2"/>
         </w:numPr>
       </w:pPr>
-      <w:proofErr w:type="gramStart"/>
-      <w:r>
-        <w:t>[!</w:t>
-      </w:r>
-      <w:proofErr w:type="spellStart"/>
-      <w:r>
-        <w:rPr>
-          <w:i/>
-        </w:rPr>
-        <w:t>charlist</w:t>
-      </w:r>
-      <w:proofErr w:type="spellEnd"/>
-      <w:proofErr w:type="gramEnd"/>
-      <w:r>
-        <w:t xml:space="preserve">] defines sets and ranges of characters </w:t>
-      </w:r>
-      <w:r>
-        <w:t xml:space="preserve">NOT </w:t>
-      </w:r>
-      <w:r>
-        <w:t>to match</w:t>
-      </w:r>
-    </w:p>
-    <w:p>
-      <w:pPr>
-        <w:pStyle w:val="ListParagraph"/>
-        <w:numPr>
-          <w:ilvl w:val="2"/>
-          <w:numId w:val="2"/>
-        </w:numPr>
-      </w:pPr>
-      <w:r>
-        <w:t xml:space="preserve">Ex: SELECT * FROM Customers </w:t>
-      </w:r>
-      <w:r>
-        <w:br/>
-        <w:t xml:space="preserve">      WHERE City LIKE ‘</w:t>
-      </w:r>
-      <w:proofErr w:type="gramStart"/>
-      <w:r>
-        <w:t>[!</w:t>
-      </w:r>
-      <w:proofErr w:type="spellStart"/>
-      <w:r>
-        <w:t>bsp</w:t>
-      </w:r>
-      <w:proofErr w:type="spellEnd"/>
-      <w:proofErr w:type="gramEnd"/>
-      <w:r>
-        <w:t>]%’;</w:t>
-      </w:r>
-    </w:p>
-    <w:p>
-      <w:pPr>
-        <w:pStyle w:val="ListParagraph"/>
-        <w:numPr>
-          <w:ilvl w:val="3"/>
-          <w:numId w:val="2"/>
-        </w:numPr>
-      </w:pPr>
-      <w:r>
-        <w:t>Selects all customers with a city NOT starting with ‘b’, ‘s’, or ‘p’</w:t>
+      <w:r>
+        <w:t xml:space="preserve">Syntax: SELECT </w:t>
+      </w:r>
+      <w:r>
+        <w:rPr>
+          <w:i/>
+        </w:rPr>
+        <w:t xml:space="preserve">column_name(s) </w:t>
+      </w:r>
+      <w:r>
+        <w:t xml:space="preserve">FROM </w:t>
+      </w:r>
+      <w:r>
+        <w:rPr>
+          <w:i/>
+        </w:rPr>
+        <w:t>table1</w:t>
+      </w:r>
+      <w:r>
+        <w:br/>
+        <w:t xml:space="preserve"> </w:t>
+      </w:r>
+      <w:r>
+        <w:tab/>
+        <w:t>UNION</w:t>
+      </w:r>
+      <w:r>
+        <w:br/>
+        <w:t xml:space="preserve"> </w:t>
+      </w:r>
+      <w:r>
+        <w:tab/>
+        <w:t xml:space="preserve">SELECT </w:t>
+      </w:r>
+      <w:r>
+        <w:rPr>
+          <w:i/>
+        </w:rPr>
+        <w:t>column_name(s)</w:t>
+      </w:r>
+      <w:r>
+        <w:t xml:space="preserve"> FROM </w:t>
+      </w:r>
+      <w:r>
+        <w:rPr>
+          <w:i/>
+        </w:rPr>
+        <w:t>table2;</w:t>
       </w:r>
     </w:p>
     <w:p>
@@ -1997,68 +2461,18 @@
         </w:numPr>
       </w:pPr>
       <w:r>
-        <w:t>IN operator allows you to specify multiple values in a WHERE clause – shorthand for multiple OR conditions</w:t>
-      </w:r>
-    </w:p>
-    <w:p>
-      <w:pPr>
-        <w:pStyle w:val="ListParagraph"/>
-        <w:numPr>
-          <w:ilvl w:val="1"/>
-          <w:numId w:val="2"/>
-        </w:numPr>
-      </w:pPr>
-      <w:r>
-        <w:t xml:space="preserve">Syntax: SELECT </w:t>
-      </w:r>
-      <w:r>
-        <w:rPr>
-          <w:i/>
-        </w:rPr>
-        <w:t>column_name(s)</w:t>
-      </w:r>
-      <w:r>
-        <w:t xml:space="preserve"> </w:t>
-      </w:r>
-      <w:r>
-        <w:br/>
-        <w:t xml:space="preserve"> </w:t>
-      </w:r>
-      <w:r>
-        <w:tab/>
-        <w:t xml:space="preserve">FROM </w:t>
-      </w:r>
-      <w:r>
-        <w:rPr>
-          <w:i/>
-        </w:rPr>
-        <w:t>table_name</w:t>
-      </w:r>
-      <w:r>
-        <w:br/>
-        <w:t xml:space="preserve"> </w:t>
-      </w:r>
-      <w:r>
-        <w:tab/>
-        <w:t xml:space="preserve">WHERE </w:t>
-      </w:r>
-      <w:r>
-        <w:rPr>
-          <w:i/>
-        </w:rPr>
-        <w:t>column_name</w:t>
-      </w:r>
-      <w:r>
-        <w:t xml:space="preserve"> IN </w:t>
-      </w:r>
-      <w:r>
-        <w:rPr>
-          <w:i/>
-        </w:rPr>
-        <w:t>(value1, value2, ….)</w:t>
-      </w:r>
-      <w:r>
-        <w:t>;</w:t>
+        <w:t xml:space="preserve">GROUP BY </w:t>
+      </w:r>
+      <w:r>
+        <w:t>statement is used with aggregate functions (</w:t>
+      </w:r>
+      <w:proofErr w:type="gramStart"/>
+      <w:r>
+        <w:t>COUNT,MAX</w:t>
+      </w:r>
+      <w:proofErr w:type="gramEnd"/>
+      <w:r>
+        <w:t>,MIN,SUM,AVG) to group the result-set by one or more columns</w:t>
       </w:r>
     </w:p>
     <w:p>
@@ -2070,294 +2484,18 @@
         </w:numPr>
       </w:pPr>
       <w:r>
-        <w:t>BETWEEN operator selects values within a given range – inclusive, and can be used on numbers, text, or dates</w:t>
-      </w:r>
-    </w:p>
-    <w:p>
-      <w:pPr>
-        <w:pStyle w:val="ListParagraph"/>
-        <w:numPr>
-          <w:ilvl w:val="1"/>
-          <w:numId w:val="2"/>
-        </w:numPr>
-      </w:pPr>
-      <w:r>
-        <w:t xml:space="preserve">Syntax: SELECT </w:t>
-      </w:r>
-      <w:r>
-        <w:rPr>
-          <w:i/>
-        </w:rPr>
-        <w:t>column_names</w:t>
-      </w:r>
-      <w:r>
-        <w:t xml:space="preserve"> </w:t>
-      </w:r>
-      <w:r>
-        <w:br/>
-        <w:t xml:space="preserve"> </w:t>
-      </w:r>
-      <w:r>
-        <w:tab/>
-        <w:t xml:space="preserve">FROM </w:t>
-      </w:r>
-      <w:r>
-        <w:rPr>
-          <w:i/>
-        </w:rPr>
-        <w:t>table_name</w:t>
-      </w:r>
-      <w:r>
-        <w:br/>
-        <w:t xml:space="preserve"> </w:t>
-      </w:r>
-      <w:r>
-        <w:tab/>
-        <w:t xml:space="preserve">WHERE </w:t>
-      </w:r>
-      <w:r>
-        <w:rPr>
-          <w:i/>
-        </w:rPr>
-        <w:t>column_name</w:t>
-      </w:r>
-      <w:r>
-        <w:t xml:space="preserve"> BETWEEN </w:t>
-      </w:r>
-      <w:r>
-        <w:rPr>
-          <w:i/>
-        </w:rPr>
-        <w:t>value1</w:t>
-      </w:r>
-      <w:r>
-        <w:t xml:space="preserve"> AND </w:t>
-      </w:r>
-      <w:r>
-        <w:rPr>
-          <w:i/>
-        </w:rPr>
-        <w:t>value2</w:t>
-      </w:r>
-      <w:r>
-        <w:t>;</w:t>
-      </w:r>
-    </w:p>
-    <w:p>
-      <w:pPr>
-        <w:pStyle w:val="ListParagraph"/>
-        <w:numPr>
-          <w:ilvl w:val="0"/>
-          <w:numId w:val="2"/>
-        </w:numPr>
-      </w:pPr>
-      <w:r>
-        <w:t>Aliases are used to give a table, or columns in a table, a temporary name – used often to improve readability and is limited to the scope of the query</w:t>
-      </w:r>
-    </w:p>
-    <w:p>
-      <w:pPr>
-        <w:pStyle w:val="ListParagraph"/>
-        <w:numPr>
-          <w:ilvl w:val="1"/>
-          <w:numId w:val="2"/>
-        </w:numPr>
-      </w:pPr>
-      <w:r>
-        <w:t xml:space="preserve">Syntax: SELECT </w:t>
-      </w:r>
-      <w:r>
-        <w:rPr>
-          <w:i/>
-        </w:rPr>
-        <w:t>column1_name</w:t>
-      </w:r>
-      <w:r>
-        <w:t xml:space="preserve"> AS </w:t>
-      </w:r>
-      <w:proofErr w:type="spellStart"/>
-      <w:r>
-        <w:rPr>
-          <w:i/>
-        </w:rPr>
-        <w:t>alias_name</w:t>
-      </w:r>
-      <w:proofErr w:type="spellEnd"/>
-      <w:r>
-        <w:rPr>
-          <w:i/>
-        </w:rPr>
-        <w:t>, colum2</w:t>
-      </w:r>
-      <w:r>
-        <w:rPr>
-          <w:i/>
-        </w:rPr>
-        <w:t>_name</w:t>
-      </w:r>
-      <w:r>
-        <w:t xml:space="preserve"> AS </w:t>
-      </w:r>
-      <w:proofErr w:type="spellStart"/>
-      <w:r>
-        <w:rPr>
-          <w:i/>
-        </w:rPr>
-        <w:t>alias_name</w:t>
-      </w:r>
-      <w:proofErr w:type="spellEnd"/>
-      <w:r>
-        <w:t xml:space="preserve"> </w:t>
-      </w:r>
-      <w:r>
-        <w:br/>
-        <w:t xml:space="preserve"> </w:t>
-      </w:r>
-      <w:r>
-        <w:tab/>
-        <w:t xml:space="preserve">FROM </w:t>
-      </w:r>
-      <w:r>
-        <w:rPr>
-          <w:i/>
-        </w:rPr>
-        <w:t>table_name</w:t>
-      </w:r>
-      <w:r>
-        <w:t>;</w:t>
-      </w:r>
-    </w:p>
-    <w:p>
-      <w:pPr>
-        <w:pStyle w:val="ListParagraph"/>
-        <w:numPr>
-          <w:ilvl w:val="0"/>
-          <w:numId w:val="2"/>
-        </w:numPr>
-      </w:pPr>
-      <w:r>
-        <w:t>JOIN clause is used to combine rows from two or more tables, based on a related column between them</w:t>
-      </w:r>
-    </w:p>
-    <w:p>
-      <w:pPr>
-        <w:pStyle w:val="ListParagraph"/>
-        <w:numPr>
-          <w:ilvl w:val="1"/>
-          <w:numId w:val="2"/>
-        </w:numPr>
-      </w:pPr>
-      <w:r>
-        <w:lastRenderedPageBreak/>
-        <w:t xml:space="preserve">Syntax: SELECT </w:t>
-      </w:r>
-      <w:r>
-        <w:rPr>
-          <w:i/>
-        </w:rPr>
-        <w:t>column1_name</w:t>
-      </w:r>
-      <w:r>
-        <w:t xml:space="preserve">, </w:t>
-      </w:r>
-      <w:r>
-        <w:rPr>
-          <w:i/>
-        </w:rPr>
-        <w:t>column</w:t>
-      </w:r>
-      <w:r>
-        <w:rPr>
-          <w:i/>
-        </w:rPr>
-        <w:t>2</w:t>
-      </w:r>
-      <w:r>
-        <w:rPr>
-          <w:i/>
-        </w:rPr>
-        <w:t>_name</w:t>
-      </w:r>
-      <w:r>
-        <w:t xml:space="preserve">, </w:t>
-      </w:r>
-      <w:r>
-        <w:rPr>
-          <w:i/>
-        </w:rPr>
-        <w:t>column</w:t>
-      </w:r>
-      <w:r>
-        <w:rPr>
-          <w:i/>
-        </w:rPr>
-        <w:t>3</w:t>
-      </w:r>
-      <w:r>
-        <w:rPr>
-          <w:i/>
-        </w:rPr>
-        <w:t>_name</w:t>
-      </w:r>
-      <w:r>
-        <w:br/>
-        <w:t xml:space="preserve"> </w:t>
-      </w:r>
-      <w:r>
-        <w:tab/>
-        <w:t xml:space="preserve">FROM </w:t>
-      </w:r>
-      <w:r>
-        <w:rPr>
-          <w:i/>
-        </w:rPr>
-        <w:t>table1</w:t>
-      </w:r>
-      <w:r>
-        <w:rPr>
-          <w:i/>
-        </w:rPr>
-        <w:br/>
-      </w:r>
-      <w:r>
-        <w:t xml:space="preserve"> </w:t>
-      </w:r>
-      <w:r>
-        <w:tab/>
-        <w:t xml:space="preserve">INNER JOIN </w:t>
-      </w:r>
-      <w:r>
-        <w:rPr>
-          <w:i/>
-        </w:rPr>
-        <w:t>table 2</w:t>
-      </w:r>
-      <w:r>
-        <w:t xml:space="preserve"> ON </w:t>
-      </w:r>
-      <w:r>
-        <w:rPr>
-          <w:i/>
-        </w:rPr>
-        <w:t xml:space="preserve">table1.column1 </w:t>
-      </w:r>
-      <w:r>
-        <w:t>=</w:t>
-      </w:r>
-      <w:r>
-        <w:rPr>
-          <w:i/>
-        </w:rPr>
-        <w:t xml:space="preserve"> table2.co</w:t>
+        <w:t xml:space="preserve">HAVING clause </w:t>
+      </w:r>
+      <w:proofErr w:type="gramStart"/>
+      <w:r>
+        <w:t>was added</w:t>
+      </w:r>
+      <w:proofErr w:type="gramEnd"/>
+      <w:r>
+        <w:t xml:space="preserve"> to SQL to use with aggregate functions</w:t>
       </w:r>
       <w:bookmarkStart w:id="0" w:name="_GoBack"/>
       <w:bookmarkEnd w:id="0"/>
-      <w:r>
-        <w:rPr>
-          <w:i/>
-        </w:rPr>
-        <w:t>lumn1</w:t>
-      </w:r>
     </w:p>
     <w:sectPr>
       <w:pgSz w:w="12240" w:h="15840"/>

</xml_diff>